<commit_message>
add DSA problem in python
</commit_message>
<xml_diff>
--- a/graph/diconnect_graph.docx
+++ b/graph/diconnect_graph.docx
@@ -4944,8 +4944,6 @@
           <w:lang w:bidi="hi-IN"/>
         </w:rPr>
       </w:pPr>
-      <w:bookmarkStart w:id="0" w:name="_GoBack"/>
-      <w:bookmarkEnd w:id="0"/>
       <w:r>
         <w:rPr>
           <w:rFonts w:ascii="Courier New" w:eastAsia="Times New Roman" w:hAnsi="Courier New" w:cs="Courier New"/>
@@ -7872,6 +7870,22 @@
       </w:r>
     </w:p>
     <w:p/>
+    <w:p/>
+    <w:p/>
+    <w:p>
+      <w:pPr>
+        <w:pBdr>
+          <w:bottom w:val="thinThickThinMediumGap" w:sz="18" w:space="1" w:color="auto"/>
+        </w:pBdr>
+      </w:pPr>
+    </w:p>
+    <w:p/>
+    <w:p/>
+    <w:p/>
+    <w:p>
+      <w:bookmarkStart w:id="0" w:name="_GoBack"/>
+      <w:bookmarkEnd w:id="0"/>
+    </w:p>
     <w:sectPr>
       <w:pgSz w:w="12240" w:h="15840"/>
       <w:pgMar w:top="1440" w:right="1440" w:bottom="1440" w:left="1440" w:header="720" w:footer="720" w:gutter="0"/>

</xml_diff>